<commit_message>
changed cover letter templates
</commit_message>
<xml_diff>
--- a/assets/docx_source/Product_CL_Template.docx
+++ b/assets/docx_source/Product_CL_Template.docx
@@ -332,75 +332,6 @@
           </w:tcPr>
           <w:p>
             <w:pPr>
-              <w:pStyle w:val="Heading2"/>
-              <w:keepNext w:val="0"/>
-              <w:keepLines w:val="0"/>
-              <w:pageBreakBefore w:val="0"/>
-              <w:widowControl w:val="0"/>
-              <w:pBdr>
-                <w:top w:space="0" w:sz="0" w:val="nil"/>
-                <w:left w:space="0" w:sz="0" w:val="nil"/>
-                <w:bottom w:space="0" w:sz="0" w:val="nil"/>
-                <w:right w:space="0" w:sz="0" w:val="nil"/>
-                <w:between w:space="0" w:sz="0" w:val="nil"/>
-              </w:pBdr>
-              <w:shd w:fill="auto" w:val="clear"/>
-              <w:spacing w:before="0" w:lineRule="auto"/>
-              <w:rPr>
-                <w:sz w:val="22"/>
-                <w:szCs w:val="22"/>
-              </w:rPr>
-            </w:pPr>
-            <w:bookmarkStart w:colFirst="0" w:colLast="0" w:name="_p4f3lvfon4kg" w:id="2"/>
-            <w:bookmarkEnd w:id="2"/>
-            <w:r>
-              <w:rPr>
-                <w:b w:val="0"/>
-                <w:color w:val="666666"/>
-                <w:sz w:val="18"/>
-                <w:szCs w:val="18"/>
-              </w:rPr>
-              <w:drawing>
-                <wp:inline distB="114300" distT="114300" distL="114300" distR="114300">
-                  <wp:extent cx="3981450" cy="25400"/>
-                  <wp:effectExtent b="0" l="0" r="0" t="0"/>
-                  <wp:docPr descr="horizontal line" id="1" name="image1.png"/>
-                  <a:graphic>
-                    <a:graphicData uri="http://schemas.openxmlformats.org/drawingml/2006/picture">
-                      <pic:pic>
-                        <pic:nvPicPr>
-                          <pic:cNvPr descr="horizontal line" id="0" name="image1.png"/>
-                          <pic:cNvPicPr preferRelativeResize="0"/>
-                        </pic:nvPicPr>
-                        <pic:blipFill>
-                          <a:blip r:embed="rId7"/>
-                          <a:srcRect b="0" l="0" r="0" t="0"/>
-                          <a:stretch>
-                            <a:fillRect/>
-                          </a:stretch>
-                        </pic:blipFill>
-                        <pic:spPr>
-                          <a:xfrm>
-                            <a:off x="0" y="0"/>
-                            <a:ext cx="3981450" cy="25400"/>
-                          </a:xfrm>
-                          <a:prstGeom prst="rect"/>
-                          <a:ln/>
-                        </pic:spPr>
-                      </pic:pic>
-                    </a:graphicData>
-                  </a:graphic>
-                </wp:inline>
-              </w:drawing>
-            </w:r>
-            <w:r>
-              <w:rPr>
-                <w:rtl w:val="0"/>
-              </w:rPr>
-            </w:r>
-          </w:p>
-          <w:p>
-            <w:pPr>
               <w:pageBreakBefore w:val="0"/>
               <w:widowControl w:val="0"/>
               <w:pBdr>
@@ -447,8 +378,8 @@
               <w:spacing w:before="480" w:lineRule="auto"/>
               <w:rPr/>
             </w:pPr>
-            <w:bookmarkStart w:colFirst="0" w:colLast="0" w:name="_387wrthhx46m" w:id="3"/>
-            <w:bookmarkEnd w:id="3"/>
+            <w:bookmarkStart w:colFirst="0" w:colLast="0" w:name="_387wrthhx46m" w:id="2"/>
+            <w:bookmarkEnd w:id="2"/>
             <w:r>
               <w:rPr>
                 <w:sz w:val="22"/>
@@ -750,7 +681,7 @@
                 <w:color w:val="434343"/>
                 <w:rtl w:val="0"/>
               </w:rPr>
-              <w:t xml:space="preserve">, and experienced with SQL databases, AWS and Serverless infrastructure. I’ve used these tools to </w:t>
+              <w:t xml:space="preserve">, and experienced with SQL databases, AWS infrastructures and Jira. I’ve used these tools to </w:t>
             </w:r>
             <w:r>
               <w:rPr>
@@ -767,7 +698,7 @@
               </w:rPr>
               <w:t xml:space="preserve"> for Terris Earth Intelligence and built a suite of projects, some of which are showcased at </w:t>
             </w:r>
-            <w:hyperlink r:id="rId8">
+            <w:hyperlink r:id="rId7">
               <w:r>
                 <w:rPr>
                   <w:color w:val="1155cc"/>
@@ -865,8 +796,8 @@
               <w:shd w:fill="auto" w:val="clear"/>
               <w:rPr/>
             </w:pPr>
-            <w:bookmarkStart w:colFirst="0" w:colLast="0" w:name="_l28qqe692yqy" w:id="4"/>
-            <w:bookmarkEnd w:id="4"/>
+            <w:bookmarkStart w:colFirst="0" w:colLast="0" w:name="_l28qqe692yqy" w:id="3"/>
+            <w:bookmarkEnd w:id="3"/>
             <w:r>
               <w:rPr>
                 <w:sz w:val="22"/>

</xml_diff>